<commit_message>
user favourites and basket parts in admin
</commit_message>
<xml_diff>
--- a/.extra/Techinal task.docx
+++ b/.extra/Techinal task.docx
@@ -2008,15 +2008,23 @@
           <w:sz w:val="24"/>
           <w:szCs w:val="24"/>
         </w:rPr>
-        <w:t xml:space="preserve">, с этим покупают, </w:t>
-      </w:r>
-      <w:r>
-        <w:rPr>
-          <w:sz w:val="24"/>
-          <w:szCs w:val="24"/>
-          <w:highlight w:val="green"/>
-        </w:rPr>
-        <w:t>минимальное количество заказа</w:t>
+        <w:t xml:space="preserve">, </w:t>
+      </w:r>
+      <w:r>
+        <w:rPr>
+          <w:sz w:val="24"/>
+          <w:szCs w:val="24"/>
+          <w:highlight w:val="green"/>
+        </w:rPr>
+        <w:t>с этим покупают, м</w:t>
+      </w:r>
+      <w:r>
+        <w:rPr>
+          <w:sz w:val="24"/>
+          <w:szCs w:val="24"/>
+          <w:highlight w:val="green"/>
+        </w:rPr>
+        <w:t>инимальное количество заказа</w:t>
       </w:r>
       <w:r>
         <w:rPr>
@@ -2748,12 +2756,14 @@
         <w:rPr>
           <w:sz w:val="24"/>
           <w:szCs w:val="24"/>
-        </w:rPr>
-      </w:pPr>
-      <w:r>
-        <w:rPr>
-          <w:sz w:val="24"/>
-          <w:szCs w:val="24"/>
+          <w:highlight w:val="red"/>
+        </w:rPr>
+      </w:pPr>
+      <w:r>
+        <w:rPr>
+          <w:sz w:val="24"/>
+          <w:szCs w:val="24"/>
+          <w:highlight w:val="red"/>
         </w:rPr>
         <w:t>Онлайн оплата заказа</w:t>
       </w:r>
@@ -2761,6 +2771,7 @@
         <w:rPr>
           <w:sz w:val="24"/>
           <w:szCs w:val="24"/>
+          <w:highlight w:val="red"/>
         </w:rPr>
         <w:t xml:space="preserve"> (только для пользователей со статусом физическое лицо)</w:t>
       </w:r>
@@ -2768,6 +2779,7 @@
         <w:rPr>
           <w:sz w:val="24"/>
           <w:szCs w:val="24"/>
+          <w:highlight w:val="red"/>
         </w:rPr>
         <w:t>.</w:t>
       </w:r>
@@ -2789,6 +2801,7 @@
         <w:rPr>
           <w:sz w:val="24"/>
           <w:szCs w:val="24"/>
+          <w:highlight w:val="green"/>
         </w:rPr>
         <w:t xml:space="preserve">Модули </w:t>
       </w:r>
@@ -2796,8 +2809,16 @@
         <w:rPr>
           <w:sz w:val="24"/>
           <w:szCs w:val="24"/>
-        </w:rPr>
-        <w:t>сохраненные товары в личном кабинете, архив покупок.</w:t>
+          <w:highlight w:val="green"/>
+        </w:rPr>
+        <w:t>сохраненные товары в личном кабинете,</w:t>
+      </w:r>
+      <w:r>
+        <w:rPr>
+          <w:sz w:val="24"/>
+          <w:szCs w:val="24"/>
+        </w:rPr>
+        <w:t xml:space="preserve"> архив покупок.</w:t>
       </w:r>
     </w:p>
     <w:p>
@@ -3062,6 +3083,7 @@
         <w:rPr>
           <w:sz w:val="24"/>
           <w:szCs w:val="24"/>
+          <w:highlight w:val="red"/>
         </w:rPr>
         <w:t>благодаря которому автоматический создаются категории,</w:t>
       </w:r>
@@ -3071,7 +3093,15 @@
           <w:szCs w:val="24"/>
           <w:highlight w:val="green"/>
         </w:rPr>
-        <w:t xml:space="preserve"> и можно создавать редактировать, удалить категории вручную.</w:t>
+        <w:t xml:space="preserve"> </w:t>
+      </w:r>
+      <w:r>
+        <w:rPr>
+          <w:sz w:val="24"/>
+          <w:szCs w:val="24"/>
+          <w:highlight w:val="green"/>
+        </w:rPr>
+        <w:t>и можно создавать редактировать, удалить категории вручную.</w:t>
       </w:r>
     </w:p>
     <w:p>
@@ -4148,8 +4178,6 @@
         </w:rPr>
         <w:t>В карточке товара нужно добавить вкладки:</w:t>
       </w:r>
-      <w:bookmarkStart w:id="1" w:name="_GoBack"/>
-      <w:bookmarkEnd w:id="1"/>
     </w:p>
     <w:p>
       <w:pPr>
@@ -4230,8 +4258,14 @@
           <w:ilvl w:val="0"/>
           <w:numId w:val="44"/>
         </w:numPr>
-      </w:pPr>
-      <w:r>
+        <w:rPr>
+          <w:highlight w:val="green"/>
+        </w:rPr>
+      </w:pPr>
+      <w:r>
+        <w:rPr>
+          <w:highlight w:val="green"/>
+        </w:rPr>
         <w:t>Также нужно расположить модуль "С этим советуем" внизу карточки товара.</w:t>
       </w:r>
     </w:p>
@@ -4621,14 +4655,15 @@
           <w:szCs w:val="24"/>
           <w:highlight w:val="green"/>
         </w:rPr>
-        <w:t>Во всех страницах администратор должен иметь доступ полного редактирования текстов, файлов,</w:t>
-      </w:r>
-      <w:r>
-        <w:rPr>
-          <w:sz w:val="24"/>
-          <w:szCs w:val="24"/>
-        </w:rPr>
-        <w:t xml:space="preserve"> галерей.</w:t>
+        <w:t>Во всех страницах администратор должен иметь доступ полного редактирования текстов, файлов</w:t>
+      </w:r>
+      <w:r>
+        <w:rPr>
+          <w:sz w:val="24"/>
+          <w:szCs w:val="24"/>
+          <w:highlight w:val="green"/>
+        </w:rPr>
+        <w:t>, галерей.</w:t>
       </w:r>
     </w:p>
     <w:p>
@@ -4697,34 +4732,6 @@
         </w:rPr>
         <w:t>Каждая группа товаров может иметь подкатегории, которые отображаются на обширном поисковике и внутри страниц каталога.</w:t>
       </w:r>
-    </w:p>
-    <w:p>
-      <w:pPr>
-        <w:pStyle w:val="ListParagraph"/>
-        <w:numPr>
-          <w:ilvl w:val="0"/>
-          <w:numId w:val="16"/>
-        </w:numPr>
-        <w:rPr>
-          <w:sz w:val="24"/>
-          <w:szCs w:val="24"/>
-          <w:highlight w:val="green"/>
-        </w:rPr>
-      </w:pPr>
-    </w:p>
-    <w:p>
-      <w:pPr>
-        <w:pStyle w:val="ListParagraph"/>
-        <w:numPr>
-          <w:ilvl w:val="0"/>
-          <w:numId w:val="16"/>
-        </w:numPr>
-        <w:rPr>
-          <w:sz w:val="24"/>
-          <w:szCs w:val="24"/>
-          <w:highlight w:val="green"/>
-        </w:rPr>
-      </w:pPr>
     </w:p>
     <w:p>
       <w:pPr>
@@ -5136,7 +5143,6 @@
         <w:rPr>
           <w:lang w:val="kk-KZ"/>
         </w:rPr>
-        <w:lastRenderedPageBreak/>
         <w:t>Строковый ввод</w:t>
       </w:r>
     </w:p>
@@ -5152,6 +5158,7 @@
           <w:noProof/>
           <w:lang w:eastAsia="ru-RU"/>
         </w:rPr>
+        <w:lastRenderedPageBreak/>
         <w:drawing>
           <wp:inline distT="0" distB="0" distL="0" distR="0" wp14:anchorId="0E47370A" wp14:editId="428339AC">
             <wp:extent cx="4508390" cy="1945847"/>
@@ -7013,7 +7020,7 @@
           </mc:Choice>
           <mc:Fallback>
             <w:pict>
-              <v:rect w14:anchorId="367D28BF" id="Прямоугольник 18" o:spid="_x0000_s1026" alt="https://mail.yandex.ru/message_part/image.png?_uid=204271219&amp;hid=1.1.9&amp;ids=169729410956526304&amp;name=image.png&amp;yandex_class=yandex_inline_content_320.mail:204271219.E1649778:420281507722034350831736283740_1.1.9_169729410956526304" style="width:23.8pt;height:23.8pt;visibility:visible;mso-wrap-style:square;mso-left-percent:-10001;mso-top-percent:-10001;mso-position-horizontal:absolute;mso-position-horizontal-relative:char;mso-position-vertical:absolute;mso-position-vertical-relative:line;mso-left-percent:-10001;mso-top-percent:-10001;v-text-anchor:top" o:gfxdata="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" filled="f" stroked="f">
+              <v:rect w14:anchorId="5E271D3B" id="Прямоугольник 18" o:spid="_x0000_s1026" alt="https://mail.yandex.ru/message_part/image.png?_uid=204271219&amp;hid=1.1.9&amp;ids=169729410956526304&amp;name=image.png&amp;yandex_class=yandex_inline_content_320.mail:204271219.E1649778:420281507722034350831736283740_1.1.9_169729410956526304" style="width:23.8pt;height:23.8pt;visibility:visible;mso-wrap-style:square;mso-left-percent:-10001;mso-top-percent:-10001;mso-position-horizontal:absolute;mso-position-horizontal-relative:char;mso-position-vertical:absolute;mso-position-vertical-relative:line;mso-left-percent:-10001;mso-top-percent:-10001;v-text-anchor:top" o:gfxdata="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" filled="f" stroked="f">
                 <o:lock v:ext="edit" aspectratio="t"/>
                 <w10:anchorlock/>
               </v:rect>
@@ -7207,7 +7214,7 @@
           </mc:Choice>
           <mc:Fallback>
             <w:pict>
-              <v:rect w14:anchorId="5998EF0C" id="Прямоугольник 17" o:spid="_x0000_s1026" alt="https://mail.yandex.ru/message_part/image.png?_uid=204271219&amp;hid=1.1.8&amp;ids=169729410956526304&amp;name=image.png&amp;yandex_class=yandex_inline_content_320.mail:204271219.E1649778:420281507722034350831736283740_1.1.8_169729410956526304" style="width:23.8pt;height:23.8pt;visibility:visible;mso-wrap-style:square;mso-left-percent:-10001;mso-top-percent:-10001;mso-position-horizontal:absolute;mso-position-horizontal-relative:char;mso-position-vertical:absolute;mso-position-vertical-relative:line;mso-left-percent:-10001;mso-top-percent:-10001;v-text-anchor:top" o:gfxdata="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" filled="f" stroked="f">
+              <v:rect w14:anchorId="506F4EDB" id="Прямоугольник 17" o:spid="_x0000_s1026" alt="https://mail.yandex.ru/message_part/image.png?_uid=204271219&amp;hid=1.1.8&amp;ids=169729410956526304&amp;name=image.png&amp;yandex_class=yandex_inline_content_320.mail:204271219.E1649778:420281507722034350831736283740_1.1.8_169729410956526304" style="width:23.8pt;height:23.8pt;visibility:visible;mso-wrap-style:square;mso-left-percent:-10001;mso-top-percent:-10001;mso-position-horizontal:absolute;mso-position-horizontal-relative:char;mso-position-vertical:absolute;mso-position-vertical-relative:line;mso-left-percent:-10001;mso-top-percent:-10001;v-text-anchor:top" o:gfxdata="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" filled="f" stroked="f">
                 <o:lock v:ext="edit" aspectratio="t"/>
                 <w10:anchorlock/>
               </v:rect>
@@ -7777,6 +7784,7 @@
           <w:color w:val="000000"/>
           <w:sz w:val="23"/>
           <w:szCs w:val="23"/>
+          <w:highlight w:val="green"/>
           <w:lang w:eastAsia="ru-RU"/>
         </w:rPr>
       </w:pPr>
@@ -7788,9 +7796,35 @@
           <w:color w:val="000000"/>
           <w:sz w:val="23"/>
           <w:szCs w:val="23"/>
+          <w:highlight w:val="green"/>
           <w:lang w:eastAsia="ru-RU"/>
         </w:rPr>
         <w:t>Модуль Рекомендованные товары</w:t>
+      </w:r>
+    </w:p>
+    <w:p>
+      <w:pPr>
+        <w:shd w:val="clear" w:color="auto" w:fill="FFFFFF"/>
+        <w:spacing w:after="0" w:line="240" w:lineRule="auto"/>
+        <w:rPr>
+          <w:rFonts w:ascii="Arial" w:eastAsia="Times New Roman" w:hAnsi="Arial" w:cs="Arial"/>
+          <w:color w:val="000000"/>
+          <w:sz w:val="23"/>
+          <w:szCs w:val="23"/>
+          <w:highlight w:val="green"/>
+          <w:lang w:eastAsia="ru-RU"/>
+        </w:rPr>
+      </w:pPr>
+      <w:r>
+        <w:rPr>
+          <w:rFonts w:ascii="Arial" w:eastAsia="Times New Roman" w:hAnsi="Arial" w:cs="Arial"/>
+          <w:color w:val="000000"/>
+          <w:sz w:val="23"/>
+          <w:szCs w:val="23"/>
+          <w:highlight w:val="green"/>
+          <w:lang w:eastAsia="ru-RU"/>
+        </w:rPr>
+        <w:t> </w:t>
       </w:r>
     </w:p>
     <w:p>
@@ -7811,15 +7845,34 @@
           <w:color w:val="000000"/>
           <w:sz w:val="23"/>
           <w:szCs w:val="23"/>
+          <w:highlight w:val="green"/>
           <w:lang w:eastAsia="ru-RU"/>
         </w:rPr>
-        <w:t> </w:t>
-      </w:r>
-    </w:p>
-    <w:p>
-      <w:pPr>
-        <w:shd w:val="clear" w:color="auto" w:fill="FFFFFF"/>
-        <w:spacing w:after="0" w:line="240" w:lineRule="auto"/>
+        <w:t xml:space="preserve">Модуль "Рекомендованные товары" думаю лучше сделать в </w:t>
+      </w:r>
+      <w:r>
+        <w:rPr>
+          <w:rFonts w:ascii="Arial" w:eastAsia="Times New Roman" w:hAnsi="Arial" w:cs="Arial"/>
+          <w:color w:val="000000"/>
+          <w:sz w:val="23"/>
+          <w:szCs w:val="23"/>
+          <w:highlight w:val="green"/>
+          <w:lang w:val="kk-KZ" w:eastAsia="ru-RU"/>
+        </w:rPr>
+        <w:t>виде карусели</w:t>
+      </w:r>
+      <w:r>
+        <w:rPr>
+          <w:rFonts w:ascii="Arial" w:eastAsia="Times New Roman" w:hAnsi="Arial" w:cs="Arial"/>
+          <w:color w:val="000000"/>
+          <w:sz w:val="23"/>
+          <w:szCs w:val="23"/>
+          <w:highlight w:val="green"/>
+          <w:lang w:eastAsia="ru-RU"/>
+        </w:rPr>
+        <w:t>, возможно как и модуль "с этим советуем".</w:t>
+      </w:r>
+      <w:r>
         <w:rPr>
           <w:rFonts w:ascii="Arial" w:eastAsia="Times New Roman" w:hAnsi="Arial" w:cs="Arial"/>
           <w:color w:val="000000"/>
@@ -7827,46 +7880,18 @@
           <w:szCs w:val="23"/>
           <w:lang w:eastAsia="ru-RU"/>
         </w:rPr>
-      </w:pPr>
+        <w:t xml:space="preserve"> Для него будет отдельный файл с кодами или идентификаторами клиентов и списком артикулей которые нужно рекомендовать</w:t>
+      </w:r>
       <w:r>
         <w:rPr>
           <w:rFonts w:ascii="Arial" w:eastAsia="Times New Roman" w:hAnsi="Arial" w:cs="Arial"/>
           <w:color w:val="000000"/>
           <w:sz w:val="23"/>
           <w:szCs w:val="23"/>
+          <w:highlight w:val="green"/>
           <w:lang w:eastAsia="ru-RU"/>
         </w:rPr>
-        <w:t>Модуль "Рекомендованные товары</w:t>
-      </w:r>
-      <w:r>
-        <w:rPr>
-          <w:rFonts w:ascii="Arial" w:eastAsia="Times New Roman" w:hAnsi="Arial" w:cs="Arial"/>
-          <w:color w:val="000000"/>
-          <w:sz w:val="23"/>
-          <w:szCs w:val="23"/>
-          <w:lang w:eastAsia="ru-RU"/>
-        </w:rPr>
-        <w:t xml:space="preserve">" думаю лучше сделать в </w:t>
-      </w:r>
-      <w:r>
-        <w:rPr>
-          <w:rFonts w:ascii="Arial" w:eastAsia="Times New Roman" w:hAnsi="Arial" w:cs="Arial"/>
-          <w:color w:val="000000"/>
-          <w:sz w:val="23"/>
-          <w:szCs w:val="23"/>
-          <w:lang w:val="kk-KZ" w:eastAsia="ru-RU"/>
-        </w:rPr>
-        <w:t>виде карусели</w:t>
-      </w:r>
-      <w:r>
-        <w:rPr>
-          <w:rFonts w:ascii="Arial" w:eastAsia="Times New Roman" w:hAnsi="Arial" w:cs="Arial"/>
-          <w:color w:val="000000"/>
-          <w:sz w:val="23"/>
-          <w:szCs w:val="23"/>
-          <w:lang w:eastAsia="ru-RU"/>
-        </w:rPr>
-        <w:t>, возможно как и модуль "с этим советуем". Для него будет отдельный файл с кодами или идентификаторами клиентов и списком артикулей которые нужно рекомендовать. Вопрос где он будет располагаться: в личном кабинете, корзине клиента, внизу под результатом поиска?</w:t>
+        <w:t>. Вопрос где он будет располагаться: в личном кабинете, корзине клиента, внизу под результатом поиска?</w:t>
       </w:r>
     </w:p>
     <w:p>
@@ -9809,6 +9834,7 @@
         <w:rPr>
           <w:sz w:val="24"/>
           <w:szCs w:val="24"/>
+          <w:highlight w:val="red"/>
         </w:rPr>
       </w:pPr>
       <w:r>
@@ -9819,9 +9845,32 @@
           <w:iCs/>
           <w:sz w:val="24"/>
           <w:szCs w:val="24"/>
-        </w:rPr>
-        <w:t>О</w:t>
-      </w:r>
+          <w:highlight w:val="red"/>
+        </w:rPr>
+        <w:t>Онлайн оплата</w:t>
+      </w:r>
+      <w:r>
+        <w:rPr>
+          <w:sz w:val="24"/>
+          <w:szCs w:val="24"/>
+          <w:highlight w:val="red"/>
+        </w:rPr>
+        <w:t>. В этом случае открывается форма онлайн оплаты с интеграцией платежной системы. Факт оплаты администратор видит в панели управления и в личном кабинете в системе онлайн оплаты. Каждая покупка имеет уникальный код, дату, а в панели управления перечень товаров.</w:t>
+      </w:r>
+    </w:p>
+    <w:p>
+      <w:pPr>
+        <w:pStyle w:val="ListParagraph"/>
+        <w:numPr>
+          <w:ilvl w:val="0"/>
+          <w:numId w:val="22"/>
+        </w:numPr>
+        <w:rPr>
+          <w:sz w:val="24"/>
+          <w:szCs w:val="24"/>
+          <w:highlight w:val="green"/>
+        </w:rPr>
+      </w:pPr>
       <w:r>
         <w:rPr>
           <w:b/>
@@ -9830,38 +9879,6 @@
           <w:iCs/>
           <w:sz w:val="24"/>
           <w:szCs w:val="24"/>
-        </w:rPr>
-        <w:t>нлайн оплата</w:t>
-      </w:r>
-      <w:r>
-        <w:rPr>
-          <w:sz w:val="24"/>
-          <w:szCs w:val="24"/>
-        </w:rPr>
-        <w:t>. В этом случае открывается форма онлайн оплаты с интеграцией платежной системы. Факт оплаты администратор видит в панели управления и в личном кабинете в системе онлайн оплаты. Каждая покупка имеет уникальный код, дату, а в панели управления перечень товаров.</w:t>
-      </w:r>
-    </w:p>
-    <w:p>
-      <w:pPr>
-        <w:pStyle w:val="ListParagraph"/>
-        <w:numPr>
-          <w:ilvl w:val="0"/>
-          <w:numId w:val="22"/>
-        </w:numPr>
-        <w:rPr>
-          <w:sz w:val="24"/>
-          <w:szCs w:val="24"/>
-          <w:highlight w:val="green"/>
-        </w:rPr>
-      </w:pPr>
-      <w:r>
-        <w:rPr>
-          <w:b/>
-          <w:bCs/>
-          <w:i/>
-          <w:iCs/>
-          <w:sz w:val="24"/>
-          <w:szCs w:val="24"/>
           <w:highlight w:val="green"/>
         </w:rPr>
         <w:t>Наличными на месте</w:t>
@@ -10402,7 +10419,16 @@
           <w:sz w:val="24"/>
           <w:szCs w:val="24"/>
         </w:rPr>
-        <w:t>Клиентская база имеет фильтра по следующим критериям:</w:t>
+        <w:t>Клиентская база имеет фи</w:t>
+      </w:r>
+      <w:bookmarkStart w:id="1" w:name="_GoBack"/>
+      <w:bookmarkEnd w:id="1"/>
+      <w:r>
+        <w:rPr>
+          <w:sz w:val="24"/>
+          <w:szCs w:val="24"/>
+        </w:rPr>
+        <w:t>льтра по следующим критериям:</w:t>
       </w:r>
     </w:p>
     <w:p>
@@ -11951,21 +11977,44 @@
         <w:lang w:val="en-US"/>
       </w:rPr>
     </w:pPr>
-    <w:hyperlink r:id="rId2" w:history="1">
-      <w:r>
-        <w:rPr>
-          <w:rStyle w:val="Hyperlink"/>
-          <w:rFonts w:ascii="Arial" w:hAnsi="Arial" w:cs="Arial"/>
-          <w:b/>
-          <w:color w:val="808080" w:themeColor="background1" w:themeShade="80"/>
-          <w:sz w:val="20"/>
-          <w:szCs w:val="20"/>
-          <w:u w:val="none"/>
-          <w:lang w:val="en-US"/>
-        </w:rPr>
-        <w:t>www.studionomad.kz</w:t>
-      </w:r>
-    </w:hyperlink>
+    <w:r>
+      <w:fldChar w:fldCharType="begin"/>
+    </w:r>
+    <w:r>
+      <w:rPr>
+        <w:lang w:val="en-US"/>
+      </w:rPr>
+      <w:instrText xml:space="preserve"> HYPERLINK "http://www.studionomad.kz" </w:instrText>
+    </w:r>
+    <w:r>
+      <w:fldChar w:fldCharType="separate"/>
+    </w:r>
+    <w:r>
+      <w:rPr>
+        <w:rStyle w:val="Hyperlink"/>
+        <w:rFonts w:ascii="Arial" w:hAnsi="Arial" w:cs="Arial"/>
+        <w:b/>
+        <w:color w:val="808080" w:themeColor="background1" w:themeShade="80"/>
+        <w:sz w:val="20"/>
+        <w:szCs w:val="20"/>
+        <w:u w:val="none"/>
+        <w:lang w:val="en-US"/>
+      </w:rPr>
+      <w:t>www.studionomad.kz</w:t>
+    </w:r>
+    <w:r>
+      <w:rPr>
+        <w:rStyle w:val="Hyperlink"/>
+        <w:rFonts w:ascii="Arial" w:hAnsi="Arial" w:cs="Arial"/>
+        <w:b/>
+        <w:color w:val="808080" w:themeColor="background1" w:themeShade="80"/>
+        <w:sz w:val="20"/>
+        <w:szCs w:val="20"/>
+        <w:u w:val="none"/>
+        <w:lang w:val="en-US"/>
+      </w:rPr>
+      <w:fldChar w:fldCharType="end"/>
+    </w:r>
     <w:r>
       <w:rPr>
         <w:rFonts w:ascii="Arial" w:hAnsi="Arial" w:cs="Arial"/>

</xml_diff>

<commit_message>
updated plugins | removed myme override
</commit_message>
<xml_diff>
--- a/.extra/Techinal task.docx
+++ b/.extra/Techinal task.docx
@@ -2739,7 +2739,7 @@
         <w:rPr>
           <w:sz w:val="24"/>
           <w:szCs w:val="24"/>
-          <w:highlight w:val="yellow"/>
+          <w:highlight w:val="green"/>
         </w:rPr>
       </w:pPr>
       <w:r>
@@ -2756,21 +2756,13 @@
           <w:szCs w:val="24"/>
           <w:highlight w:val="green"/>
         </w:rPr>
-        <w:t xml:space="preserve"> </w:t>
-      </w:r>
-      <w:r>
-        <w:rPr>
-          <w:sz w:val="24"/>
-          <w:szCs w:val="24"/>
-          <w:highlight w:val="yellow"/>
-        </w:rPr>
-        <w:t>с выбором метода оплаты</w:t>
-      </w:r>
-      <w:r>
-        <w:rPr>
-          <w:sz w:val="24"/>
-          <w:szCs w:val="24"/>
-          <w:highlight w:val="yellow"/>
+        <w:t xml:space="preserve"> с выбором метода оплаты</w:t>
+      </w:r>
+      <w:r>
+        <w:rPr>
+          <w:sz w:val="24"/>
+          <w:szCs w:val="24"/>
+          <w:highlight w:val="green"/>
         </w:rPr>
         <w:t>.</w:t>
       </w:r>
@@ -3149,14 +3141,14 @@
         <w:rPr>
           <w:sz w:val="24"/>
           <w:szCs w:val="24"/>
-          <w:highlight w:val="green"/>
-        </w:rPr>
-      </w:pPr>
-      <w:r>
-        <w:rPr>
-          <w:sz w:val="24"/>
-          <w:szCs w:val="24"/>
-          <w:highlight w:val="green"/>
+          <w:highlight w:val="yellow"/>
+        </w:rPr>
+      </w:pPr>
+      <w:r>
+        <w:rPr>
+          <w:sz w:val="24"/>
+          <w:szCs w:val="24"/>
+          <w:highlight w:val="yellow"/>
         </w:rPr>
         <w:t xml:space="preserve">При создании критерий поиска названия моделей, марок, </w:t>
       </w:r>
@@ -3180,7 +3172,7 @@
         <w:rPr>
           <w:sz w:val="24"/>
           <w:szCs w:val="24"/>
-          <w:highlight w:val="green"/>
+          <w:highlight w:val="yellow"/>
         </w:rPr>
         <w:t>м</w:t>
       </w:r>
@@ -3188,7 +3180,7 @@
         <w:rPr>
           <w:sz w:val="24"/>
           <w:szCs w:val="24"/>
-          <w:highlight w:val="green"/>
+          <w:highlight w:val="yellow"/>
         </w:rPr>
         <w:t xml:space="preserve">ожно </w:t>
       </w:r>
@@ -3196,7 +3188,7 @@
         <w:rPr>
           <w:sz w:val="24"/>
           <w:szCs w:val="24"/>
-          <w:highlight w:val="green"/>
+          <w:highlight w:val="yellow"/>
         </w:rPr>
         <w:t>загрузить</w:t>
       </w:r>
@@ -3204,7 +3196,7 @@
         <w:rPr>
           <w:sz w:val="24"/>
           <w:szCs w:val="24"/>
-          <w:highlight w:val="green"/>
+          <w:highlight w:val="yellow"/>
         </w:rPr>
         <w:t xml:space="preserve"> </w:t>
       </w:r>
@@ -3212,7 +3204,7 @@
         <w:rPr>
           <w:sz w:val="24"/>
           <w:szCs w:val="24"/>
-          <w:highlight w:val="green"/>
+          <w:highlight w:val="yellow"/>
         </w:rPr>
         <w:t xml:space="preserve">через </w:t>
       </w:r>
@@ -3220,7 +3212,7 @@
         <w:rPr>
           <w:sz w:val="24"/>
           <w:szCs w:val="24"/>
-          <w:highlight w:val="green"/>
+          <w:highlight w:val="yellow"/>
         </w:rPr>
         <w:t>готовые списки</w:t>
       </w:r>
@@ -3228,7 +3220,7 @@
         <w:rPr>
           <w:sz w:val="24"/>
           <w:szCs w:val="24"/>
-          <w:highlight w:val="green"/>
+          <w:highlight w:val="yellow"/>
         </w:rPr>
         <w:t xml:space="preserve"> в файлах </w:t>
       </w:r>
@@ -3236,7 +3228,7 @@
         <w:rPr>
           <w:sz w:val="24"/>
           <w:szCs w:val="24"/>
-          <w:highlight w:val="green"/>
+          <w:highlight w:val="yellow"/>
           <w:lang w:val="en-US"/>
         </w:rPr>
         <w:t>excel</w:t>
@@ -3245,7 +3237,7 @@
         <w:rPr>
           <w:sz w:val="24"/>
           <w:szCs w:val="24"/>
-          <w:highlight w:val="green"/>
+          <w:highlight w:val="yellow"/>
         </w:rPr>
         <w:t xml:space="preserve"> или</w:t>
       </w:r>
@@ -3253,7 +3245,7 @@
         <w:rPr>
           <w:sz w:val="24"/>
           <w:szCs w:val="24"/>
-          <w:highlight w:val="green"/>
+          <w:highlight w:val="yellow"/>
         </w:rPr>
         <w:t xml:space="preserve"> можно </w:t>
       </w:r>
@@ -3261,7 +3253,7 @@
         <w:rPr>
           <w:sz w:val="24"/>
           <w:szCs w:val="24"/>
-          <w:highlight w:val="green"/>
+          <w:highlight w:val="yellow"/>
         </w:rPr>
         <w:t>добавить, редактировать, удалить вручную</w:t>
       </w:r>
@@ -3269,7 +3261,7 @@
         <w:rPr>
           <w:sz w:val="24"/>
           <w:szCs w:val="24"/>
-          <w:highlight w:val="green"/>
+          <w:highlight w:val="yellow"/>
         </w:rPr>
         <w:t>.</w:t>
       </w:r>
@@ -7370,7 +7362,7 @@
           </mc:Choice>
           <mc:Fallback>
             <w:pict>
-              <v:rect w14:anchorId="5D5AFC1D" id="Прямоугольник 18" o:spid="_x0000_s1026" alt="https://mail.yandex.ru/message_part/image.png?_uid=204271219&amp;hid=1.1.9&amp;ids=169729410956526304&amp;name=image.png&amp;yandex_class=yandex_inline_content_320.mail:204271219.E1649778:420281507722034350831736283740_1.1.9_169729410956526304" style="width:23.8pt;height:23.8pt;visibility:visible;mso-wrap-style:square;mso-left-percent:-10001;mso-top-percent:-10001;mso-position-horizontal:absolute;mso-position-horizontal-relative:char;mso-position-vertical:absolute;mso-position-vertical-relative:line;mso-left-percent:-10001;mso-top-percent:-10001;v-text-anchor:top" o:gfxdata="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" filled="f" stroked="f">
+              <v:rect w14:anchorId="343577C9" id="Прямоугольник 18" o:spid="_x0000_s1026" alt="https://mail.yandex.ru/message_part/image.png?_uid=204271219&amp;hid=1.1.9&amp;ids=169729410956526304&amp;name=image.png&amp;yandex_class=yandex_inline_content_320.mail:204271219.E1649778:420281507722034350831736283740_1.1.9_169729410956526304" style="width:23.8pt;height:23.8pt;visibility:visible;mso-wrap-style:square;mso-left-percent:-10001;mso-top-percent:-10001;mso-position-horizontal:absolute;mso-position-horizontal-relative:char;mso-position-vertical:absolute;mso-position-vertical-relative:line;mso-left-percent:-10001;mso-top-percent:-10001;v-text-anchor:top" o:gfxdata="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" filled="f" stroked="f">
                 <o:lock v:ext="edit" aspectratio="t"/>
                 <w10:anchorlock/>
               </v:rect>
@@ -7564,7 +7556,7 @@
           </mc:Choice>
           <mc:Fallback>
             <w:pict>
-              <v:rect w14:anchorId="0DF5C085" id="Прямоугольник 17" o:spid="_x0000_s1026" alt="https://mail.yandex.ru/message_part/image.png?_uid=204271219&amp;hid=1.1.8&amp;ids=169729410956526304&amp;name=image.png&amp;yandex_class=yandex_inline_content_320.mail:204271219.E1649778:420281507722034350831736283740_1.1.8_169729410956526304" style="width:23.8pt;height:23.8pt;visibility:visible;mso-wrap-style:square;mso-left-percent:-10001;mso-top-percent:-10001;mso-position-horizontal:absolute;mso-position-horizontal-relative:char;mso-position-vertical:absolute;mso-position-vertical-relative:line;mso-left-percent:-10001;mso-top-percent:-10001;v-text-anchor:top" o:gfxdata="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" filled="f" stroked="f">
+              <v:rect w14:anchorId="43EC5316" id="Прямоугольник 17" o:spid="_x0000_s1026" alt="https://mail.yandex.ru/message_part/image.png?_uid=204271219&amp;hid=1.1.8&amp;ids=169729410956526304&amp;name=image.png&amp;yandex_class=yandex_inline_content_320.mail:204271219.E1649778:420281507722034350831736283740_1.1.8_169729410956526304" style="width:23.8pt;height:23.8pt;visibility:visible;mso-wrap-style:square;mso-left-percent:-10001;mso-top-percent:-10001;mso-position-horizontal:absolute;mso-position-horizontal-relative:char;mso-position-vertical:absolute;mso-position-vertical-relative:line;mso-left-percent:-10001;mso-top-percent:-10001;v-text-anchor:top" o:gfxdata="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" filled="f" stroked="f">
                 <o:lock v:ext="edit" aspectratio="t"/>
                 <w10:anchorlock/>
               </v:rect>
@@ -10173,17 +10165,7 @@
           <w:szCs w:val="24"/>
           <w:highlight w:val="green"/>
         </w:rPr>
-        <w:t xml:space="preserve"> В этом случае в личном кабинете генерируется счет на оплату. После осуществления перевода покупатель должен нажимать на кнопку «Оплачен», а администратор после про</w:t>
-      </w:r>
-      <w:bookmarkStart w:id="1" w:name="_GoBack"/>
-      <w:bookmarkEnd w:id="1"/>
-      <w:r>
-        <w:rPr>
-          <w:sz w:val="24"/>
-          <w:szCs w:val="24"/>
-          <w:highlight w:val="green"/>
-        </w:rPr>
-        <w:t xml:space="preserve">верки должен менять статус заказ на «Подтвержден». </w:t>
+        <w:t xml:space="preserve"> В этом случае в личном кабинете генерируется счет на оплату. После осуществления перевода покупатель должен нажимать на кнопку «Оплачен», а администратор после проверки должен менять статус заказ на «Подтвержден». </w:t>
       </w:r>
     </w:p>
     <w:p>
@@ -11644,6 +11626,8 @@
         </w:rPr>
         <w:t>На странице бренда автоматический прикрепляются названия тех разделов и подразделов, где размещены товары данного бренда. При нажатии на ссылку посетитель переходит на соответствующую страницу каталог с отфильтрованным результатом с пометкой данного бренда.</w:t>
       </w:r>
+      <w:bookmarkStart w:id="1" w:name="_GoBack"/>
+      <w:bookmarkEnd w:id="1"/>
     </w:p>
     <w:p>
       <w:pPr>

</xml_diff>

<commit_message>
analogs + other works
</commit_message>
<xml_diff>
--- a/.extra/Techinal task.docx
+++ b/.extra/Techinal task.docx
@@ -4027,17 +4027,27 @@
     <w:p>
       <w:pPr>
         <w:pStyle w:val="ListParagraph"/>
-      </w:pPr>
-      <w:r>
+        <w:rPr>
+          <w:highlight w:val="green"/>
+        </w:rPr>
+      </w:pPr>
+      <w:r>
+        <w:rPr>
+          <w:highlight w:val="green"/>
+        </w:rPr>
         <w:t xml:space="preserve">В </w:t>
       </w:r>
       <w:r>
         <w:rPr>
+          <w:highlight w:val="green"/>
           <w:lang w:val="en-US"/>
         </w:rPr>
         <w:t>excel</w:t>
       </w:r>
       <w:r>
+        <w:rPr>
+          <w:highlight w:val="green"/>
+        </w:rPr>
         <w:t xml:space="preserve"> файле поставим несколько колонок для применяемости отдельно: по модификациям, по двигателям, с этим советуем. Суть процесса одинаковый для всех случаев – заполненные артикулы в ячейках связывают данные товары для конкретных поисковых задач.</w:t>
       </w:r>
     </w:p>
@@ -4048,8 +4058,14 @@
           <w:ilvl w:val="0"/>
           <w:numId w:val="43"/>
         </w:numPr>
-      </w:pPr>
-      <w:r>
+        <w:rPr>
+          <w:highlight w:val="green"/>
+        </w:rPr>
+      </w:pPr>
+      <w:r>
+        <w:rPr>
+          <w:highlight w:val="green"/>
+        </w:rPr>
         <w:t>Применяемость по модификациям авто обеспечивает показ информации внутри товара.</w:t>
       </w:r>
     </w:p>
@@ -4060,8 +4076,14 @@
           <w:ilvl w:val="0"/>
           <w:numId w:val="43"/>
         </w:numPr>
-      </w:pPr>
-      <w:r>
+        <w:rPr>
+          <w:highlight w:val="green"/>
+        </w:rPr>
+      </w:pPr>
+      <w:r>
+        <w:rPr>
+          <w:highlight w:val="green"/>
+        </w:rPr>
         <w:t>Применяемость по двигателям работает в случае поиска из поля двигатель</w:t>
       </w:r>
     </w:p>
@@ -7351,7 +7373,7 @@
           </mc:Choice>
           <mc:Fallback>
             <w:pict>
-              <v:rect w14:anchorId="42C23CD6" id="Прямоугольник 18" o:spid="_x0000_s1026" alt="https://mail.yandex.ru/message_part/image.png?_uid=204271219&amp;hid=1.1.9&amp;ids=169729410956526304&amp;name=image.png&amp;yandex_class=yandex_inline_content_320.mail:204271219.E1649778:420281507722034350831736283740_1.1.9_169729410956526304" style="width:23.8pt;height:23.8pt;visibility:visible;mso-wrap-style:square;mso-left-percent:-10001;mso-top-percent:-10001;mso-position-horizontal:absolute;mso-position-horizontal-relative:char;mso-position-vertical:absolute;mso-position-vertical-relative:line;mso-left-percent:-10001;mso-top-percent:-10001;v-text-anchor:top" o:gfxdata="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" filled="f" stroked="f">
+              <v:rect w14:anchorId="54E2F66F" id="Прямоугольник 18" o:spid="_x0000_s1026" alt="https://mail.yandex.ru/message_part/image.png?_uid=204271219&amp;hid=1.1.9&amp;ids=169729410956526304&amp;name=image.png&amp;yandex_class=yandex_inline_content_320.mail:204271219.E1649778:420281507722034350831736283740_1.1.9_169729410956526304" style="width:23.8pt;height:23.8pt;visibility:visible;mso-wrap-style:square;mso-left-percent:-10001;mso-top-percent:-10001;mso-position-horizontal:absolute;mso-position-horizontal-relative:char;mso-position-vertical:absolute;mso-position-vertical-relative:line;mso-left-percent:-10001;mso-top-percent:-10001;v-text-anchor:top" o:gfxdata="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" filled="f" stroked="f">
                 <o:lock v:ext="edit" aspectratio="t"/>
                 <w10:anchorlock/>
               </v:rect>
@@ -7545,7 +7567,7 @@
           </mc:Choice>
           <mc:Fallback>
             <w:pict>
-              <v:rect w14:anchorId="1D7414AA" id="Прямоугольник 17" o:spid="_x0000_s1026" alt="https://mail.yandex.ru/message_part/image.png?_uid=204271219&amp;hid=1.1.8&amp;ids=169729410956526304&amp;name=image.png&amp;yandex_class=yandex_inline_content_320.mail:204271219.E1649778:420281507722034350831736283740_1.1.8_169729410956526304" style="width:23.8pt;height:23.8pt;visibility:visible;mso-wrap-style:square;mso-left-percent:-10001;mso-top-percent:-10001;mso-position-horizontal:absolute;mso-position-horizontal-relative:char;mso-position-vertical:absolute;mso-position-vertical-relative:line;mso-left-percent:-10001;mso-top-percent:-10001;v-text-anchor:top" o:gfxdata="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" filled="f" stroked="f">
+              <v:rect w14:anchorId="7826CA1A" id="Прямоугольник 17" o:spid="_x0000_s1026" alt="https://mail.yandex.ru/message_part/image.png?_uid=204271219&amp;hid=1.1.8&amp;ids=169729410956526304&amp;name=image.png&amp;yandex_class=yandex_inline_content_320.mail:204271219.E1649778:420281507722034350831736283740_1.1.8_169729410956526304" style="width:23.8pt;height:23.8pt;visibility:visible;mso-wrap-style:square;mso-left-percent:-10001;mso-top-percent:-10001;mso-position-horizontal:absolute;mso-position-horizontal-relative:char;mso-position-vertical:absolute;mso-position-vertical-relative:line;mso-left-percent:-10001;mso-top-percent:-10001;v-text-anchor:top" o:gfxdata="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" filled="f" stroked="f">
                 <o:lock v:ext="edit" aspectratio="t"/>
                 <w10:anchorlock/>
               </v:rect>
@@ -8863,14 +8885,14 @@
         <w:rPr>
           <w:sz w:val="24"/>
           <w:szCs w:val="24"/>
-          <w:highlight w:val="yellow"/>
-        </w:rPr>
-      </w:pPr>
-      <w:r>
-        <w:rPr>
-          <w:sz w:val="24"/>
-          <w:szCs w:val="24"/>
-          <w:highlight w:val="yellow"/>
+          <w:highlight w:val="green"/>
+        </w:rPr>
+      </w:pPr>
+      <w:r>
+        <w:rPr>
+          <w:sz w:val="24"/>
+          <w:szCs w:val="24"/>
+          <w:highlight w:val="green"/>
         </w:rPr>
         <w:t xml:space="preserve">Система дает возможность загружать товары также из файла </w:t>
       </w:r>
@@ -8878,7 +8900,7 @@
         <w:rPr>
           <w:sz w:val="24"/>
           <w:szCs w:val="24"/>
-          <w:highlight w:val="yellow"/>
+          <w:highlight w:val="green"/>
           <w:lang w:val="en-GB"/>
         </w:rPr>
         <w:t>excel</w:t>
@@ -8887,7 +8909,7 @@
         <w:rPr>
           <w:sz w:val="24"/>
           <w:szCs w:val="24"/>
-          <w:highlight w:val="yellow"/>
+          <w:highlight w:val="green"/>
         </w:rPr>
         <w:t>. В этом случае колонки файла должны соответствовать исходным требованиям сайта согласно инструкции. То есть файл должен иметь отдельные колонки для артикула, названия, цена, количество, код категории, код подкатегории, коды фильтров, коды применяемости.</w:t>
       </w:r>
@@ -8947,12 +8969,14 @@
         <w:rPr>
           <w:sz w:val="24"/>
           <w:szCs w:val="24"/>
-        </w:rPr>
-      </w:pPr>
-      <w:r>
-        <w:rPr>
-          <w:sz w:val="24"/>
-          <w:szCs w:val="24"/>
+          <w:highlight w:val="green"/>
+        </w:rPr>
+      </w:pPr>
+      <w:r>
+        <w:rPr>
+          <w:sz w:val="24"/>
+          <w:szCs w:val="24"/>
+          <w:highlight w:val="green"/>
         </w:rPr>
         <w:t xml:space="preserve">Если в файле отсутствует цена, то товар на сайте будет со стикером </w:t>
       </w:r>
@@ -8960,6 +8984,7 @@
         <w:rPr>
           <w:sz w:val="24"/>
           <w:szCs w:val="24"/>
+          <w:highlight w:val="green"/>
         </w:rPr>
         <w:t>«</w:t>
       </w:r>
@@ -8967,6 +8992,7 @@
         <w:rPr>
           <w:sz w:val="24"/>
           <w:szCs w:val="24"/>
+          <w:highlight w:val="green"/>
         </w:rPr>
         <w:t>Под заказ</w:t>
       </w:r>
@@ -8974,6 +9000,7 @@
         <w:rPr>
           <w:sz w:val="24"/>
           <w:szCs w:val="24"/>
+          <w:highlight w:val="green"/>
         </w:rPr>
         <w:t>»</w:t>
       </w:r>
@@ -8981,6 +9008,7 @@
         <w:rPr>
           <w:sz w:val="24"/>
           <w:szCs w:val="24"/>
+          <w:highlight w:val="green"/>
         </w:rPr>
         <w:t>, с возможностью онлайн заказа, но без возможности отправить в корзину и купить.</w:t>
       </w:r>
@@ -9489,8 +9517,6 @@
         </w:rPr>
         <w:t>Личный кабинет пользователя</w:t>
       </w:r>
-      <w:bookmarkStart w:id="1" w:name="_GoBack"/>
-      <w:bookmarkEnd w:id="1"/>
     </w:p>
     <w:p>
       <w:pPr>
@@ -11727,7 +11753,16 @@
           <w:szCs w:val="24"/>
         </w:rPr>
         <w:lastRenderedPageBreak/>
-        <w:t>Обеспечить корректную работу, отказоустойчивость и быстродействие системы.</w:t>
+        <w:t>Обеспе</w:t>
+      </w:r>
+      <w:bookmarkStart w:id="1" w:name="_GoBack"/>
+      <w:bookmarkEnd w:id="1"/>
+      <w:r>
+        <w:rPr>
+          <w:sz w:val="24"/>
+          <w:szCs w:val="24"/>
+        </w:rPr>
+        <w:t>чить корректную работу, отказоустойчивость и быстродействие системы.</w:t>
       </w:r>
     </w:p>
     <w:p>

</xml_diff>